<commit_message>
Abr commit korsi ami
</commit_message>
<xml_diff>
--- a/OOP2 Summer 24-25 Updatd Project Report Format.docx
+++ b/OOP2 Summer 24-25 Updatd Project Report Format.docx
@@ -650,15 +650,6 @@
                 <w:szCs w:val="26"/>
               </w:rPr>
             </w:pPr>
-            <w:r>
-              <w:rPr>
-                <w:b/>
-                <w:bCs/>
-                <w:sz w:val="26"/>
-                <w:szCs w:val="26"/>
-              </w:rPr>
-              <w:t>Anindo Mahmood</w:t>
-            </w:r>
           </w:p>
         </w:tc>
         <w:tc>
@@ -677,15 +668,6 @@
                 <w:szCs w:val="26"/>
               </w:rPr>
             </w:pPr>
-            <w:r>
-              <w:rPr>
-                <w:b/>
-                <w:bCs/>
-                <w:sz w:val="26"/>
-                <w:szCs w:val="26"/>
-              </w:rPr>
-              <w:t>23-55004-3</w:t>
-            </w:r>
           </w:p>
         </w:tc>
       </w:tr>
@@ -709,15 +691,6 @@
                 <w:szCs w:val="26"/>
               </w:rPr>
             </w:pPr>
-            <w:r>
-              <w:rPr>
-                <w:b/>
-                <w:bCs/>
-                <w:sz w:val="26"/>
-                <w:szCs w:val="26"/>
-              </w:rPr>
-              <w:t>Nishat Tasnim Ema</w:t>
-            </w:r>
           </w:p>
         </w:tc>
         <w:tc>
@@ -736,15 +709,6 @@
                 <w:szCs w:val="26"/>
               </w:rPr>
             </w:pPr>
-            <w:r>
-              <w:rPr>
-                <w:b/>
-                <w:bCs/>
-                <w:sz w:val="26"/>
-                <w:szCs w:val="26"/>
-              </w:rPr>
-              <w:t>23-55025-3</w:t>
-            </w:r>
           </w:p>
         </w:tc>
       </w:tr>
@@ -1651,17 +1615,8 @@
           <w:sz w:val="28"/>
           <w:szCs w:val="28"/>
         </w:rPr>
-        <w:t>1. Chapter: 01 (</w:t>
-      </w:r>
-      <w:proofErr w:type="gramStart"/>
-      <w:r>
-        <w:rPr>
-          <w:sz w:val="28"/>
-          <w:szCs w:val="28"/>
-        </w:rPr>
-        <w:t>Introduction)  ------------------------------------------------</w:t>
-      </w:r>
-      <w:proofErr w:type="gramEnd"/>
+        <w:t xml:space="preserve">1. Chapter: 01 (Introduction)  ------------------------------------------------   </w:t>
+      </w:r>
       <w:r>
         <w:rPr>
           <w:sz w:val="28"/>
@@ -1674,6 +1629,71 @@
           <w:sz w:val="28"/>
           <w:szCs w:val="28"/>
         </w:rPr>
+        <w:t>03</w:t>
+      </w:r>
+    </w:p>
+    <w:p>
+      <w:pPr>
+        <w:rPr>
+          <w:sz w:val="28"/>
+          <w:szCs w:val="28"/>
+        </w:rPr>
+      </w:pPr>
+      <w:r>
+        <w:rPr>
+          <w:sz w:val="28"/>
+          <w:szCs w:val="28"/>
+        </w:rPr>
+        <w:t xml:space="preserve">2. Chapter: 02 (User Story)  ---------------------------------------------------   </w:t>
+      </w:r>
+      <w:r>
+        <w:rPr>
+          <w:sz w:val="28"/>
+          <w:szCs w:val="28"/>
+        </w:rPr>
+        <w:t xml:space="preserve">  </w:t>
+      </w:r>
+      <w:r>
+        <w:rPr>
+          <w:sz w:val="28"/>
+          <w:szCs w:val="28"/>
+        </w:rPr>
+        <w:t>0</w:t>
+      </w:r>
+      <w:r>
+        <w:rPr>
+          <w:sz w:val="28"/>
+          <w:szCs w:val="28"/>
+        </w:rPr>
+        <w:t>4</w:t>
+      </w:r>
+    </w:p>
+    <w:p>
+      <w:pPr>
+        <w:rPr>
+          <w:sz w:val="28"/>
+          <w:szCs w:val="28"/>
+        </w:rPr>
+      </w:pPr>
+      <w:r>
+        <w:rPr>
+          <w:sz w:val="28"/>
+          <w:szCs w:val="28"/>
+        </w:rPr>
+        <w:t>3. Chapter: 03 (ER Diagram)  ------------------------------------------------</w:t>
+      </w:r>
+      <w:r>
+        <w:rPr>
+          <w:sz w:val="28"/>
+          <w:szCs w:val="28"/>
+        </w:rPr>
+        <w:t xml:space="preserve">- </w:t>
+      </w:r>
+      <w:r>
+        <w:rPr>
+          <w:sz w:val="28"/>
+          <w:szCs w:val="28"/>
+        </w:rPr>
         <w:t xml:space="preserve">   </w:t>
       </w:r>
       <w:r>
@@ -1681,38 +1701,66 @@
           <w:sz w:val="28"/>
           <w:szCs w:val="28"/>
         </w:rPr>
-        <w:t>03</w:t>
-      </w:r>
-    </w:p>
-    <w:p>
-      <w:pPr>
-        <w:rPr>
-          <w:sz w:val="28"/>
-          <w:szCs w:val="28"/>
-        </w:rPr>
-      </w:pPr>
-      <w:r>
-        <w:rPr>
-          <w:sz w:val="28"/>
-          <w:szCs w:val="28"/>
-        </w:rPr>
-        <w:t xml:space="preserve">2. Chapter: 02 (User </w:t>
-      </w:r>
-      <w:proofErr w:type="gramStart"/>
-      <w:r>
-        <w:rPr>
-          <w:sz w:val="28"/>
-          <w:szCs w:val="28"/>
-        </w:rPr>
-        <w:t>Story)  ---------------------------------------------------</w:t>
-      </w:r>
-      <w:proofErr w:type="gramEnd"/>
-      <w:r>
-        <w:rPr>
-          <w:sz w:val="28"/>
-          <w:szCs w:val="28"/>
-        </w:rPr>
-        <w:t xml:space="preserve">   </w:t>
+        <w:t xml:space="preserve"> </w:t>
+      </w:r>
+      <w:r>
+        <w:rPr>
+          <w:sz w:val="28"/>
+          <w:szCs w:val="28"/>
+        </w:rPr>
+        <w:t>0</w:t>
+      </w:r>
+      <w:r>
+        <w:rPr>
+          <w:sz w:val="28"/>
+          <w:szCs w:val="28"/>
+        </w:rPr>
+        <w:t>5</w:t>
+      </w:r>
+    </w:p>
+    <w:p>
+      <w:pPr>
+        <w:rPr>
+          <w:sz w:val="28"/>
+          <w:szCs w:val="28"/>
+        </w:rPr>
+      </w:pPr>
+      <w:r>
+        <w:rPr>
+          <w:sz w:val="28"/>
+          <w:szCs w:val="28"/>
+        </w:rPr>
+        <w:t xml:space="preserve">4. Chapter: 04 (SQL </w:t>
+      </w:r>
+      <w:proofErr w:type="spellStart"/>
+      <w:r>
+        <w:rPr>
+          <w:sz w:val="28"/>
+          <w:szCs w:val="28"/>
+        </w:rPr>
+        <w:t>Quaries</w:t>
+      </w:r>
+      <w:proofErr w:type="spellEnd"/>
+      <w:r>
+        <w:rPr>
+          <w:sz w:val="28"/>
+          <w:szCs w:val="28"/>
+        </w:rPr>
+        <w:t xml:space="preserve">)  </w:t>
+      </w:r>
+      <w:r>
+        <w:rPr>
+          <w:sz w:val="28"/>
+          <w:szCs w:val="28"/>
+        </w:rPr>
+        <w:t>-</w:t>
+      </w:r>
+      <w:r>
+        <w:rPr>
+          <w:sz w:val="28"/>
+          <w:szCs w:val="28"/>
+        </w:rPr>
+        <w:t>-----------------------------------------------</w:t>
       </w:r>
       <w:r>
         <w:rPr>
@@ -1726,6 +1774,27 @@
           <w:sz w:val="28"/>
           <w:szCs w:val="28"/>
         </w:rPr>
+        <w:t xml:space="preserve">  </w:t>
+      </w:r>
+      <w:r>
+        <w:rPr>
+          <w:sz w:val="28"/>
+          <w:szCs w:val="28"/>
+        </w:rPr>
+        <w:t xml:space="preserve"> </w:t>
+      </w:r>
+      <w:r>
+        <w:rPr>
+          <w:sz w:val="28"/>
+          <w:szCs w:val="28"/>
+        </w:rPr>
+        <w:t xml:space="preserve"> </w:t>
+      </w:r>
+      <w:r>
+        <w:rPr>
+          <w:sz w:val="28"/>
+          <w:szCs w:val="28"/>
+        </w:rPr>
         <w:t>0</w:t>
       </w:r>
       <w:r>
@@ -1733,39 +1802,23 @@
           <w:sz w:val="28"/>
           <w:szCs w:val="28"/>
         </w:rPr>
-        <w:t>4</w:t>
-      </w:r>
-    </w:p>
-    <w:p>
-      <w:pPr>
-        <w:rPr>
-          <w:sz w:val="28"/>
-          <w:szCs w:val="28"/>
-        </w:rPr>
-      </w:pPr>
-      <w:r>
-        <w:rPr>
-          <w:sz w:val="28"/>
-          <w:szCs w:val="28"/>
-        </w:rPr>
-        <w:t xml:space="preserve">3. Chapter: 03 (ER </w:t>
-      </w:r>
-      <w:proofErr w:type="gramStart"/>
-      <w:r>
-        <w:rPr>
-          <w:sz w:val="28"/>
-          <w:szCs w:val="28"/>
-        </w:rPr>
-        <w:t>Diagram)  ------------------------------------------------</w:t>
-      </w:r>
-      <w:r>
-        <w:rPr>
-          <w:sz w:val="28"/>
-          <w:szCs w:val="28"/>
-        </w:rPr>
-        <w:t>-</w:t>
-      </w:r>
-      <w:proofErr w:type="gramEnd"/>
+        <w:t>6</w:t>
+      </w:r>
+    </w:p>
+    <w:p>
+      <w:pPr>
+        <w:rPr>
+          <w:sz w:val="28"/>
+          <w:szCs w:val="28"/>
+        </w:rPr>
+      </w:pPr>
+      <w:r>
+        <w:rPr>
+          <w:sz w:val="28"/>
+          <w:szCs w:val="28"/>
+        </w:rPr>
+        <w:t xml:space="preserve">5. Chapter: 05 (Screenshots)  </w:t>
+      </w:r>
       <w:r>
         <w:rPr>
           <w:sz w:val="28"/>
@@ -1773,154 +1826,6 @@
         </w:rPr>
         <w:t xml:space="preserve"> </w:t>
       </w:r>
-      <w:r>
-        <w:rPr>
-          <w:sz w:val="28"/>
-          <w:szCs w:val="28"/>
-        </w:rPr>
-        <w:t xml:space="preserve">   </w:t>
-      </w:r>
-      <w:r>
-        <w:rPr>
-          <w:sz w:val="28"/>
-          <w:szCs w:val="28"/>
-        </w:rPr>
-        <w:t xml:space="preserve"> </w:t>
-      </w:r>
-      <w:r>
-        <w:rPr>
-          <w:sz w:val="28"/>
-          <w:szCs w:val="28"/>
-        </w:rPr>
-        <w:t>0</w:t>
-      </w:r>
-      <w:r>
-        <w:rPr>
-          <w:sz w:val="28"/>
-          <w:szCs w:val="28"/>
-        </w:rPr>
-        <w:t>5</w:t>
-      </w:r>
-    </w:p>
-    <w:p>
-      <w:pPr>
-        <w:rPr>
-          <w:sz w:val="28"/>
-          <w:szCs w:val="28"/>
-        </w:rPr>
-      </w:pPr>
-      <w:r>
-        <w:rPr>
-          <w:sz w:val="28"/>
-          <w:szCs w:val="28"/>
-        </w:rPr>
-        <w:t xml:space="preserve">4. Chapter: 04 (SQL </w:t>
-      </w:r>
-      <w:proofErr w:type="spellStart"/>
-      <w:proofErr w:type="gramStart"/>
-      <w:r>
-        <w:rPr>
-          <w:sz w:val="28"/>
-          <w:szCs w:val="28"/>
-        </w:rPr>
-        <w:t>Quaries</w:t>
-      </w:r>
-      <w:proofErr w:type="spellEnd"/>
-      <w:r>
-        <w:rPr>
-          <w:sz w:val="28"/>
-          <w:szCs w:val="28"/>
-        </w:rPr>
-        <w:t xml:space="preserve">)  </w:t>
-      </w:r>
-      <w:r>
-        <w:rPr>
-          <w:sz w:val="28"/>
-          <w:szCs w:val="28"/>
-        </w:rPr>
-        <w:t>-</w:t>
-      </w:r>
-      <w:r>
-        <w:rPr>
-          <w:sz w:val="28"/>
-          <w:szCs w:val="28"/>
-        </w:rPr>
-        <w:t>-----------------------------------------------</w:t>
-      </w:r>
-      <w:proofErr w:type="gramEnd"/>
-      <w:r>
-        <w:rPr>
-          <w:sz w:val="28"/>
-          <w:szCs w:val="28"/>
-        </w:rPr>
-        <w:t xml:space="preserve">  </w:t>
-      </w:r>
-      <w:r>
-        <w:rPr>
-          <w:sz w:val="28"/>
-          <w:szCs w:val="28"/>
-        </w:rPr>
-        <w:t xml:space="preserve">  </w:t>
-      </w:r>
-      <w:r>
-        <w:rPr>
-          <w:sz w:val="28"/>
-          <w:szCs w:val="28"/>
-        </w:rPr>
-        <w:t xml:space="preserve"> </w:t>
-      </w:r>
-      <w:r>
-        <w:rPr>
-          <w:sz w:val="28"/>
-          <w:szCs w:val="28"/>
-        </w:rPr>
-        <w:t xml:space="preserve"> </w:t>
-      </w:r>
-      <w:r>
-        <w:rPr>
-          <w:sz w:val="28"/>
-          <w:szCs w:val="28"/>
-        </w:rPr>
-        <w:t>0</w:t>
-      </w:r>
-      <w:r>
-        <w:rPr>
-          <w:sz w:val="28"/>
-          <w:szCs w:val="28"/>
-        </w:rPr>
-        <w:t>6</w:t>
-      </w:r>
-    </w:p>
-    <w:p>
-      <w:pPr>
-        <w:rPr>
-          <w:sz w:val="28"/>
-          <w:szCs w:val="28"/>
-        </w:rPr>
-      </w:pPr>
-      <w:r>
-        <w:rPr>
-          <w:sz w:val="28"/>
-          <w:szCs w:val="28"/>
-        </w:rPr>
-        <w:t>5. Chapter: 05 (</w:t>
-      </w:r>
-      <w:proofErr w:type="gramStart"/>
-      <w:r>
-        <w:rPr>
-          <w:sz w:val="28"/>
-          <w:szCs w:val="28"/>
-        </w:rPr>
-        <w:t xml:space="preserve">Screenshots)  </w:t>
-      </w:r>
-      <w:r>
-        <w:rPr>
-          <w:sz w:val="28"/>
-          <w:szCs w:val="28"/>
-        </w:rPr>
-        <w:t xml:space="preserve"> </w:t>
-      </w:r>
-      <w:proofErr w:type="gramEnd"/>
       <w:r>
         <w:rPr>
           <w:sz w:val="28"/>
@@ -4035,21 +3940,7 @@
         <w:rPr>
           <w:szCs w:val="24"/>
         </w:rPr>
-        <w:t>“</w:t>
-      </w:r>
-      <w:proofErr w:type="gramStart"/>
-      <w:r>
-        <w:rPr>
-          <w:szCs w:val="24"/>
-        </w:rPr>
-        <w:t>insert</w:t>
-      </w:r>
-      <w:proofErr w:type="gramEnd"/>
-      <w:r>
-        <w:rPr>
-          <w:szCs w:val="24"/>
-        </w:rPr>
-        <w:t xml:space="preserve"> into </w:t>
+        <w:t xml:space="preserve">“insert into </w:t>
       </w:r>
       <w:proofErr w:type="spellStart"/>
       <w:r>
@@ -4063,30 +3954,8 @@
         <w:rPr>
           <w:szCs w:val="24"/>
         </w:rPr>
-        <w:t xml:space="preserve"> </w:t>
-      </w:r>
-      <w:proofErr w:type="gramStart"/>
-      <w:r>
-        <w:rPr>
-          <w:szCs w:val="24"/>
-        </w:rPr>
-        <w:t>Values(</w:t>
-      </w:r>
-      <w:proofErr w:type="gramEnd"/>
-      <w:r>
-        <w:rPr>
-          <w:szCs w:val="24"/>
-        </w:rPr>
-        <w:t>'" + TITLE + "')</w:t>
-      </w:r>
-      <w:proofErr w:type="gramStart"/>
-      <w:r>
-        <w:rPr>
-          <w:szCs w:val="24"/>
-        </w:rPr>
-        <w:t>";</w:t>
-      </w:r>
-      <w:proofErr w:type="gramEnd"/>
+        <w:t xml:space="preserve"> Values('" + TITLE + "')";</w:t>
+      </w:r>
     </w:p>
     <w:p>
       <w:pPr>
@@ -4121,7 +3990,6 @@
         <w:t xml:space="preserve"> set TITLE='" + TITLE + "' Where DEPTID=" + </w:t>
       </w:r>
       <w:proofErr w:type="spellStart"/>
-      <w:proofErr w:type="gramStart"/>
       <w:r>
         <w:rPr>
           <w:szCs w:val="24"/>
@@ -4129,7 +3997,6 @@
         <w:t>txtdeptid.Text</w:t>
       </w:r>
       <w:proofErr w:type="spellEnd"/>
-      <w:proofErr w:type="gramEnd"/>
       <w:r>
         <w:rPr>
           <w:szCs w:val="24"/>
@@ -4153,21 +4020,7 @@
         <w:rPr>
           <w:szCs w:val="24"/>
         </w:rPr>
-        <w:t>"</w:t>
-      </w:r>
-      <w:proofErr w:type="gramStart"/>
-      <w:r>
-        <w:rPr>
-          <w:szCs w:val="24"/>
-        </w:rPr>
-        <w:t>delete</w:t>
-      </w:r>
-      <w:proofErr w:type="gramEnd"/>
-      <w:r>
-        <w:rPr>
-          <w:szCs w:val="24"/>
-        </w:rPr>
-        <w:t xml:space="preserve"> from </w:t>
+        <w:t xml:space="preserve">"delete from </w:t>
       </w:r>
       <w:proofErr w:type="spellStart"/>
       <w:r>
@@ -4184,7 +4037,6 @@
         <w:t xml:space="preserve"> where DEPTID=" + </w:t>
       </w:r>
       <w:proofErr w:type="spellStart"/>
-      <w:proofErr w:type="gramStart"/>
       <w:r>
         <w:rPr>
           <w:szCs w:val="24"/>
@@ -4192,7 +4044,6 @@
         <w:t>txtdeptid.Text</w:t>
       </w:r>
       <w:proofErr w:type="spellEnd"/>
-      <w:proofErr w:type="gramEnd"/>
       <w:r>
         <w:rPr>
           <w:szCs w:val="24"/>
@@ -4216,21 +4067,7 @@
         <w:rPr>
           <w:szCs w:val="24"/>
         </w:rPr>
-        <w:t xml:space="preserve"> "</w:t>
-      </w:r>
-      <w:proofErr w:type="gramStart"/>
-      <w:r>
-        <w:rPr>
-          <w:szCs w:val="24"/>
-        </w:rPr>
-        <w:t>insert</w:t>
-      </w:r>
-      <w:proofErr w:type="gramEnd"/>
-      <w:r>
-        <w:rPr>
-          <w:szCs w:val="24"/>
-        </w:rPr>
-        <w:t xml:space="preserve"> into </w:t>
+        <w:t xml:space="preserve"> "insert into </w:t>
       </w:r>
       <w:proofErr w:type="spellStart"/>
       <w:r>
@@ -4244,30 +4081,8 @@
         <w:rPr>
           <w:szCs w:val="24"/>
         </w:rPr>
-        <w:t xml:space="preserve"> </w:t>
-      </w:r>
-      <w:proofErr w:type="gramStart"/>
-      <w:r>
-        <w:rPr>
-          <w:szCs w:val="24"/>
-        </w:rPr>
-        <w:t>Values(</w:t>
-      </w:r>
-      <w:proofErr w:type="gramEnd"/>
-      <w:r>
-        <w:rPr>
-          <w:szCs w:val="24"/>
-        </w:rPr>
-        <w:t>'" +DESIGNATION+ "')</w:t>
-      </w:r>
-      <w:proofErr w:type="gramStart"/>
-      <w:r>
-        <w:rPr>
-          <w:szCs w:val="24"/>
-        </w:rPr>
-        <w:t>";</w:t>
-      </w:r>
-      <w:proofErr w:type="gramEnd"/>
+        <w:t xml:space="preserve"> Values('" +DESIGNATION+ "')";</w:t>
+      </w:r>
     </w:p>
     <w:p>
       <w:pPr>
@@ -4299,24 +4114,9 @@
         <w:rPr>
           <w:szCs w:val="24"/>
         </w:rPr>
-        <w:t xml:space="preserve"> set DESIGNATION</w:t>
-      </w:r>
-      <w:proofErr w:type="gramStart"/>
-      <w:r>
-        <w:rPr>
-          <w:szCs w:val="24"/>
-        </w:rPr>
-        <w:t>='"</w:t>
-      </w:r>
-      <w:proofErr w:type="gramEnd"/>
-      <w:r>
-        <w:rPr>
-          <w:szCs w:val="24"/>
-        </w:rPr>
-        <w:t xml:space="preserve"> + DESIGNATION + "' Where DID=" + </w:t>
+        <w:t xml:space="preserve"> set DESIGNATION='" + DESIGNATION + "' Where DID=" + </w:t>
       </w:r>
       <w:proofErr w:type="spellStart"/>
-      <w:proofErr w:type="gramStart"/>
       <w:r>
         <w:rPr>
           <w:szCs w:val="24"/>
@@ -4324,7 +4124,6 @@
         <w:t>txtdid.Text</w:t>
       </w:r>
       <w:proofErr w:type="spellEnd"/>
-      <w:proofErr w:type="gramEnd"/>
       <w:r>
         <w:rPr>
           <w:szCs w:val="24"/>
@@ -4348,21 +4147,7 @@
         <w:rPr>
           <w:szCs w:val="24"/>
         </w:rPr>
-        <w:t>"</w:t>
-      </w:r>
-      <w:proofErr w:type="gramStart"/>
-      <w:r>
-        <w:rPr>
-          <w:szCs w:val="24"/>
-        </w:rPr>
-        <w:t>delete</w:t>
-      </w:r>
-      <w:proofErr w:type="gramEnd"/>
-      <w:r>
-        <w:rPr>
-          <w:szCs w:val="24"/>
-        </w:rPr>
-        <w:t xml:space="preserve"> from </w:t>
+        <w:t xml:space="preserve">"delete from </w:t>
       </w:r>
       <w:proofErr w:type="spellStart"/>
       <w:r>
@@ -4379,7 +4164,6 @@
         <w:t xml:space="preserve"> where DID=" + </w:t>
       </w:r>
       <w:proofErr w:type="spellStart"/>
-      <w:proofErr w:type="gramStart"/>
       <w:r>
         <w:rPr>
           <w:szCs w:val="24"/>
@@ -4387,7 +4171,6 @@
         <w:t>txtdid.Text</w:t>
       </w:r>
       <w:proofErr w:type="spellEnd"/>
-      <w:proofErr w:type="gramEnd"/>
       <w:r>
         <w:rPr>
           <w:szCs w:val="24"/>
@@ -4411,24 +4194,9 @@
         <w:rPr>
           <w:szCs w:val="24"/>
         </w:rPr>
-        <w:t>"</w:t>
-      </w:r>
-      <w:proofErr w:type="gramStart"/>
-      <w:r>
-        <w:rPr>
-          <w:szCs w:val="24"/>
-        </w:rPr>
-        <w:t>select</w:t>
-      </w:r>
-      <w:proofErr w:type="gramEnd"/>
-      <w:r>
-        <w:rPr>
-          <w:szCs w:val="24"/>
-        </w:rPr>
-        <w:t xml:space="preserve"> </w:t>
+        <w:t xml:space="preserve">"select </w:t>
       </w:r>
       <w:proofErr w:type="spellStart"/>
-      <w:proofErr w:type="gramStart"/>
       <w:r>
         <w:rPr>
           <w:szCs w:val="24"/>
@@ -4440,14 +4208,7 @@
         <w:rPr>
           <w:szCs w:val="24"/>
         </w:rPr>
-        <w:t>.*</w:t>
-      </w:r>
-      <w:proofErr w:type="gramEnd"/>
-      <w:r>
-        <w:rPr>
-          <w:szCs w:val="24"/>
-        </w:rPr>
-        <w:t xml:space="preserve">, einformation.NAME from </w:t>
+        <w:t xml:space="preserve">.*, einformation.NAME from </w:t>
       </w:r>
       <w:proofErr w:type="spellStart"/>
       <w:r>
@@ -4475,16 +4236,8 @@
         <w:rPr>
           <w:szCs w:val="24"/>
         </w:rPr>
-        <w:t xml:space="preserve"> on einformation.ID = eeducation.ID </w:t>
-      </w:r>
-      <w:proofErr w:type="gramStart"/>
-      <w:r>
-        <w:rPr>
-          <w:szCs w:val="24"/>
-        </w:rPr>
-        <w:t>";</w:t>
-      </w:r>
-      <w:proofErr w:type="gramEnd"/>
+        <w:t xml:space="preserve"> on einformation.ID = eeducation.ID ";</w:t>
+      </w:r>
     </w:p>
     <w:p>
       <w:pPr>
@@ -4502,21 +4255,7 @@
         <w:rPr>
           <w:szCs w:val="24"/>
         </w:rPr>
-        <w:t>"</w:t>
-      </w:r>
-      <w:proofErr w:type="gramStart"/>
-      <w:r>
-        <w:rPr>
-          <w:szCs w:val="24"/>
-        </w:rPr>
-        <w:t>insert</w:t>
-      </w:r>
-      <w:proofErr w:type="gramEnd"/>
-      <w:r>
-        <w:rPr>
-          <w:szCs w:val="24"/>
-        </w:rPr>
-        <w:t xml:space="preserve"> into </w:t>
+        <w:t xml:space="preserve">"insert into </w:t>
       </w:r>
       <w:proofErr w:type="spellStart"/>
       <w:r>
@@ -4530,58 +4269,8 @@
         <w:rPr>
           <w:szCs w:val="24"/>
         </w:rPr>
-        <w:t xml:space="preserve"> </w:t>
-      </w:r>
-      <w:proofErr w:type="gramStart"/>
-      <w:r>
-        <w:rPr>
-          <w:szCs w:val="24"/>
-        </w:rPr>
-        <w:t>Values( '</w:t>
-      </w:r>
-      <w:proofErr w:type="gramEnd"/>
-      <w:r>
-        <w:rPr>
-          <w:szCs w:val="24"/>
-        </w:rPr>
-        <w:t>"+ID</w:t>
-      </w:r>
-      <w:proofErr w:type="gramStart"/>
-      <w:r>
-        <w:rPr>
-          <w:szCs w:val="24"/>
-        </w:rPr>
-        <w:t>+"'</w:t>
-      </w:r>
-      <w:proofErr w:type="gramEnd"/>
-      <w:r>
-        <w:rPr>
-          <w:szCs w:val="24"/>
-        </w:rPr>
-        <w:t>,'</w:t>
-      </w:r>
-      <w:proofErr w:type="gramStart"/>
-      <w:r>
-        <w:rPr>
-          <w:szCs w:val="24"/>
-        </w:rPr>
-        <w:t>" +</w:t>
-      </w:r>
-      <w:proofErr w:type="gramEnd"/>
-      <w:r>
-        <w:rPr>
-          <w:szCs w:val="24"/>
-        </w:rPr>
-        <w:t xml:space="preserve"> TYPE + "')</w:t>
-      </w:r>
-      <w:proofErr w:type="gramStart"/>
-      <w:r>
-        <w:rPr>
-          <w:szCs w:val="24"/>
-        </w:rPr>
-        <w:t>";</w:t>
-      </w:r>
-      <w:proofErr w:type="gramEnd"/>
+        <w:t xml:space="preserve"> Values( '"+ID+"','" + TYPE + "')";</w:t>
+      </w:r>
     </w:p>
     <w:p>
       <w:pPr>
@@ -4613,24 +4302,9 @@
         <w:rPr>
           <w:szCs w:val="24"/>
         </w:rPr>
-        <w:t xml:space="preserve"> set ID='"+ID+"</w:t>
-      </w:r>
-      <w:proofErr w:type="gramStart"/>
-      <w:r>
-        <w:rPr>
-          <w:szCs w:val="24"/>
-        </w:rPr>
-        <w:t>',TYPE</w:t>
-      </w:r>
-      <w:proofErr w:type="gramEnd"/>
-      <w:r>
-        <w:rPr>
-          <w:szCs w:val="24"/>
-        </w:rPr>
-        <w:t xml:space="preserve">='" + TYPE + "' Where EID=" + </w:t>
+        <w:t xml:space="preserve"> set ID='"+ID+"',TYPE='" + TYPE + "' Where EID=" + </w:t>
       </w:r>
       <w:proofErr w:type="spellStart"/>
-      <w:proofErr w:type="gramStart"/>
       <w:r>
         <w:rPr>
           <w:szCs w:val="24"/>
@@ -4638,7 +4312,6 @@
         <w:t>txteid.Text</w:t>
       </w:r>
       <w:proofErr w:type="spellEnd"/>
-      <w:proofErr w:type="gramEnd"/>
       <w:r>
         <w:rPr>
           <w:szCs w:val="24"/>
@@ -4662,21 +4335,7 @@
         <w:rPr>
           <w:szCs w:val="24"/>
         </w:rPr>
-        <w:t>"</w:t>
-      </w:r>
-      <w:proofErr w:type="gramStart"/>
-      <w:r>
-        <w:rPr>
-          <w:szCs w:val="24"/>
-        </w:rPr>
-        <w:t>delete</w:t>
-      </w:r>
-      <w:proofErr w:type="gramEnd"/>
-      <w:r>
-        <w:rPr>
-          <w:szCs w:val="24"/>
-        </w:rPr>
-        <w:t xml:space="preserve"> from </w:t>
+        <w:t xml:space="preserve">"delete from </w:t>
       </w:r>
       <w:proofErr w:type="spellStart"/>
       <w:r>
@@ -4693,7 +4352,6 @@
         <w:t xml:space="preserve"> where EID=" + </w:t>
       </w:r>
       <w:proofErr w:type="spellStart"/>
-      <w:proofErr w:type="gramStart"/>
       <w:r>
         <w:rPr>
           <w:szCs w:val="24"/>
@@ -4701,7 +4359,6 @@
         <w:t>txteid.Text</w:t>
       </w:r>
       <w:proofErr w:type="spellEnd"/>
-      <w:proofErr w:type="gramEnd"/>
       <w:r>
         <w:rPr>
           <w:szCs w:val="24"/>
@@ -4725,21 +4382,7 @@
         <w:rPr>
           <w:szCs w:val="24"/>
         </w:rPr>
-        <w:t>"</w:t>
-      </w:r>
-      <w:proofErr w:type="gramStart"/>
-      <w:r>
-        <w:rPr>
-          <w:szCs w:val="24"/>
-        </w:rPr>
-        <w:t>insert</w:t>
-      </w:r>
-      <w:proofErr w:type="gramEnd"/>
-      <w:r>
-        <w:rPr>
-          <w:szCs w:val="24"/>
-        </w:rPr>
-        <w:t xml:space="preserve"> into </w:t>
+        <w:t xml:space="preserve">"insert into </w:t>
       </w:r>
       <w:proofErr w:type="spellStart"/>
       <w:r>
@@ -4753,44 +4396,8 @@
         <w:rPr>
           <w:szCs w:val="24"/>
         </w:rPr>
-        <w:t xml:space="preserve"> </w:t>
-      </w:r>
-      <w:proofErr w:type="gramStart"/>
-      <w:r>
-        <w:rPr>
-          <w:szCs w:val="24"/>
-        </w:rPr>
-        <w:t>Values(</w:t>
-      </w:r>
-      <w:proofErr w:type="gramEnd"/>
-      <w:r>
-        <w:rPr>
-          <w:szCs w:val="24"/>
-        </w:rPr>
-        <w:t>'" + NAME + "','" + GENDER + "'</w:t>
-      </w:r>
-      <w:proofErr w:type="gramStart"/>
-      <w:r>
-        <w:rPr>
-          <w:szCs w:val="24"/>
-        </w:rPr>
-        <w:t>, '</w:t>
-      </w:r>
-      <w:proofErr w:type="gramEnd"/>
-      <w:r>
-        <w:rPr>
-          <w:szCs w:val="24"/>
-        </w:rPr>
-        <w:t>" + DOB + "','" + BLOOD + "','" + ADDRESS + "','" + EMAIL + "','" + PHONE + "', '" + PASSWORD + "')</w:t>
-      </w:r>
-      <w:proofErr w:type="gramStart"/>
-      <w:r>
-        <w:rPr>
-          <w:szCs w:val="24"/>
-        </w:rPr>
-        <w:t>";</w:t>
-      </w:r>
-      <w:proofErr w:type="gramEnd"/>
+        <w:t xml:space="preserve"> Values('" + NAME + "','" + GENDER + "', '" + DOB + "','" + BLOOD + "','" + ADDRESS + "','" + EMAIL + "','" + PHONE + "', '" + PASSWORD + "')";</w:t>
+      </w:r>
     </w:p>
     <w:p>
       <w:pPr>
@@ -4822,94 +4429,9 @@
         <w:rPr>
           <w:szCs w:val="24"/>
         </w:rPr>
-        <w:t xml:space="preserve"> set NAME='" + NAME + "</w:t>
-      </w:r>
-      <w:proofErr w:type="gramStart"/>
-      <w:r>
-        <w:rPr>
-          <w:szCs w:val="24"/>
-        </w:rPr>
-        <w:t>',GENDER</w:t>
-      </w:r>
-      <w:proofErr w:type="gramEnd"/>
-      <w:r>
-        <w:rPr>
-          <w:szCs w:val="24"/>
-        </w:rPr>
-        <w:t>='" + GENDER + "', DOB='" + DOB + "</w:t>
-      </w:r>
-      <w:proofErr w:type="gramStart"/>
-      <w:r>
-        <w:rPr>
-          <w:szCs w:val="24"/>
-        </w:rPr>
-        <w:t>',BLOOD</w:t>
-      </w:r>
-      <w:proofErr w:type="gramEnd"/>
-      <w:r>
-        <w:rPr>
-          <w:szCs w:val="24"/>
-        </w:rPr>
-        <w:t>='" + BLOOD + "</w:t>
-      </w:r>
-      <w:proofErr w:type="gramStart"/>
-      <w:r>
-        <w:rPr>
-          <w:szCs w:val="24"/>
-        </w:rPr>
-        <w:t>',ADDRESS</w:t>
-      </w:r>
-      <w:proofErr w:type="gramEnd"/>
-      <w:r>
-        <w:rPr>
-          <w:szCs w:val="24"/>
-        </w:rPr>
-        <w:t>='" + ADDRESS + "</w:t>
-      </w:r>
-      <w:proofErr w:type="gramStart"/>
-      <w:r>
-        <w:rPr>
-          <w:szCs w:val="24"/>
-        </w:rPr>
-        <w:t>',EMAIL</w:t>
-      </w:r>
-      <w:proofErr w:type="gramEnd"/>
-      <w:r>
-        <w:rPr>
-          <w:szCs w:val="24"/>
-        </w:rPr>
-        <w:t>='" + EMAIL + "</w:t>
-      </w:r>
-      <w:proofErr w:type="gramStart"/>
-      <w:r>
-        <w:rPr>
-          <w:szCs w:val="24"/>
-        </w:rPr>
-        <w:t>',PHONE</w:t>
-      </w:r>
-      <w:proofErr w:type="gramEnd"/>
-      <w:r>
-        <w:rPr>
-          <w:szCs w:val="24"/>
-        </w:rPr>
-        <w:t>='" + PHONE + "</w:t>
-      </w:r>
-      <w:proofErr w:type="gramStart"/>
-      <w:r>
-        <w:rPr>
-          <w:szCs w:val="24"/>
-        </w:rPr>
-        <w:t>',PASSWORD</w:t>
-      </w:r>
-      <w:proofErr w:type="gramEnd"/>
-      <w:r>
-        <w:rPr>
-          <w:szCs w:val="24"/>
-        </w:rPr>
-        <w:t>= '" + PASSWORD + "' Where ID="+</w:t>
+        <w:t xml:space="preserve"> set NAME='" + NAME + "',GENDER='" + GENDER + "', DOB='" + DOB + "',BLOOD='" + BLOOD + "',ADDRESS='" + ADDRESS + "',EMAIL='" + EMAIL + "',PHONE='" + PHONE + "',PASSWORD= '" + PASSWORD + "' Where ID="+</w:t>
       </w:r>
       <w:proofErr w:type="spellStart"/>
-      <w:proofErr w:type="gramStart"/>
       <w:r>
         <w:rPr>
           <w:szCs w:val="24"/>
@@ -4917,7 +4439,6 @@
         <w:t>txtid.Text</w:t>
       </w:r>
       <w:proofErr w:type="spellEnd"/>
-      <w:proofErr w:type="gramEnd"/>
       <w:r>
         <w:rPr>
           <w:szCs w:val="24"/>
@@ -4941,21 +4462,7 @@
         <w:rPr>
           <w:szCs w:val="24"/>
         </w:rPr>
-        <w:t>"</w:t>
-      </w:r>
-      <w:proofErr w:type="gramStart"/>
-      <w:r>
-        <w:rPr>
-          <w:szCs w:val="24"/>
-        </w:rPr>
-        <w:t>delete</w:t>
-      </w:r>
-      <w:proofErr w:type="gramEnd"/>
-      <w:r>
-        <w:rPr>
-          <w:szCs w:val="24"/>
-        </w:rPr>
-        <w:t xml:space="preserve"> from </w:t>
+        <w:t xml:space="preserve">"delete from </w:t>
       </w:r>
       <w:proofErr w:type="spellStart"/>
       <w:r>
@@ -4972,7 +4479,6 @@
         <w:t xml:space="preserve"> where ID="+</w:t>
       </w:r>
       <w:proofErr w:type="spellStart"/>
-      <w:proofErr w:type="gramStart"/>
       <w:r>
         <w:rPr>
           <w:szCs w:val="24"/>
@@ -4980,7 +4486,6 @@
         <w:t>txtid.Text</w:t>
       </w:r>
       <w:proofErr w:type="spellEnd"/>
-      <w:proofErr w:type="gramEnd"/>
       <w:r>
         <w:rPr>
           <w:szCs w:val="24"/>
@@ -5004,24 +4509,9 @@
         <w:rPr>
           <w:szCs w:val="24"/>
         </w:rPr>
-        <w:t>"</w:t>
-      </w:r>
-      <w:proofErr w:type="gramStart"/>
-      <w:r>
-        <w:rPr>
-          <w:szCs w:val="24"/>
-        </w:rPr>
-        <w:t>select</w:t>
-      </w:r>
-      <w:proofErr w:type="gramEnd"/>
-      <w:r>
-        <w:rPr>
-          <w:szCs w:val="24"/>
-        </w:rPr>
-        <w:t xml:space="preserve"> </w:t>
+        <w:t xml:space="preserve">"select </w:t>
       </w:r>
       <w:proofErr w:type="spellStart"/>
-      <w:proofErr w:type="gramStart"/>
       <w:r>
         <w:rPr>
           <w:szCs w:val="24"/>
@@ -5033,14 +4523,7 @@
         <w:rPr>
           <w:szCs w:val="24"/>
         </w:rPr>
-        <w:t>.*</w:t>
-      </w:r>
-      <w:proofErr w:type="gramEnd"/>
-      <w:r>
-        <w:rPr>
-          <w:szCs w:val="24"/>
-        </w:rPr>
-        <w:t xml:space="preserve">, einformation.NAME from </w:t>
+        <w:t xml:space="preserve">.*, einformation.NAME from </w:t>
       </w:r>
       <w:proofErr w:type="spellStart"/>
       <w:r>
@@ -5068,16 +4551,8 @@
         <w:rPr>
           <w:szCs w:val="24"/>
         </w:rPr>
-        <w:t xml:space="preserve"> on einformation.ID = epayroll.ID </w:t>
-      </w:r>
-      <w:proofErr w:type="gramStart"/>
-      <w:r>
-        <w:rPr>
-          <w:szCs w:val="24"/>
-        </w:rPr>
-        <w:t>";</w:t>
-      </w:r>
-      <w:proofErr w:type="gramEnd"/>
+        <w:t xml:space="preserve"> on einformation.ID = epayroll.ID ";</w:t>
+      </w:r>
     </w:p>
     <w:p>
       <w:pPr>
@@ -5095,21 +4570,7 @@
         <w:rPr>
           <w:szCs w:val="24"/>
         </w:rPr>
-        <w:t>"</w:t>
-      </w:r>
-      <w:proofErr w:type="gramStart"/>
-      <w:r>
-        <w:rPr>
-          <w:szCs w:val="24"/>
-        </w:rPr>
-        <w:t>insert</w:t>
-      </w:r>
-      <w:proofErr w:type="gramEnd"/>
-      <w:r>
-        <w:rPr>
-          <w:szCs w:val="24"/>
-        </w:rPr>
-        <w:t xml:space="preserve"> into </w:t>
+        <w:t xml:space="preserve">"insert into </w:t>
       </w:r>
       <w:proofErr w:type="spellStart"/>
       <w:r>
@@ -5123,30 +4584,8 @@
         <w:rPr>
           <w:szCs w:val="24"/>
         </w:rPr>
-        <w:t xml:space="preserve"> </w:t>
-      </w:r>
-      <w:proofErr w:type="gramStart"/>
-      <w:r>
-        <w:rPr>
-          <w:szCs w:val="24"/>
-        </w:rPr>
-        <w:t>Values(</w:t>
-      </w:r>
-      <w:proofErr w:type="gramEnd"/>
-      <w:r>
-        <w:rPr>
-          <w:szCs w:val="24"/>
-        </w:rPr>
-        <w:t>'" + ID + "','" + MONTH + "','" + GDATE + "', '" + STATUS + "')</w:t>
-      </w:r>
-      <w:proofErr w:type="gramStart"/>
-      <w:r>
-        <w:rPr>
-          <w:szCs w:val="24"/>
-        </w:rPr>
-        <w:t>";</w:t>
-      </w:r>
-      <w:proofErr w:type="gramEnd"/>
+        <w:t xml:space="preserve"> Values('" + ID + "','" + MONTH + "','" + GDATE + "', '" + STATUS + "')";</w:t>
+      </w:r>
     </w:p>
     <w:p>
       <w:pPr>
@@ -5178,24 +4617,9 @@
         <w:rPr>
           <w:szCs w:val="24"/>
         </w:rPr>
-        <w:t xml:space="preserve"> set ID='" + ID + "', MONTH='" + MONTH + "</w:t>
-      </w:r>
-      <w:proofErr w:type="gramStart"/>
-      <w:r>
-        <w:rPr>
-          <w:szCs w:val="24"/>
-        </w:rPr>
-        <w:t>',GDATE</w:t>
-      </w:r>
-      <w:proofErr w:type="gramEnd"/>
-      <w:r>
-        <w:rPr>
-          <w:szCs w:val="24"/>
-        </w:rPr>
-        <w:t xml:space="preserve">='" + GDATE + "', STATUS='" + STATUS + "' Where PID=" + </w:t>
+        <w:t xml:space="preserve"> set ID='" + ID + "', MONTH='" + MONTH + "',GDATE='" + GDATE + "', STATUS='" + STATUS + "' Where PID=" + </w:t>
       </w:r>
       <w:proofErr w:type="spellStart"/>
-      <w:proofErr w:type="gramStart"/>
       <w:r>
         <w:rPr>
           <w:szCs w:val="24"/>
@@ -5203,7 +4627,6 @@
         <w:t>txtpid.Text</w:t>
       </w:r>
       <w:proofErr w:type="spellEnd"/>
-      <w:proofErr w:type="gramEnd"/>
       <w:r>
         <w:rPr>
           <w:szCs w:val="24"/>
@@ -5227,21 +4650,7 @@
         <w:rPr>
           <w:szCs w:val="24"/>
         </w:rPr>
-        <w:t>"</w:t>
-      </w:r>
-      <w:proofErr w:type="gramStart"/>
-      <w:r>
-        <w:rPr>
-          <w:szCs w:val="24"/>
-        </w:rPr>
-        <w:t>delete</w:t>
-      </w:r>
-      <w:proofErr w:type="gramEnd"/>
-      <w:r>
-        <w:rPr>
-          <w:szCs w:val="24"/>
-        </w:rPr>
-        <w:t xml:space="preserve"> from </w:t>
+        <w:t xml:space="preserve">"delete from </w:t>
       </w:r>
       <w:proofErr w:type="spellStart"/>
       <w:r>
@@ -5258,7 +4667,6 @@
         <w:t xml:space="preserve"> where PID=" + </w:t>
       </w:r>
       <w:proofErr w:type="spellStart"/>
-      <w:proofErr w:type="gramStart"/>
       <w:r>
         <w:rPr>
           <w:szCs w:val="24"/>
@@ -5266,7 +4674,6 @@
         <w:t>txtpid.Text</w:t>
       </w:r>
       <w:proofErr w:type="spellEnd"/>
-      <w:proofErr w:type="gramEnd"/>
       <w:r>
         <w:rPr>
           <w:szCs w:val="24"/>
@@ -5290,21 +4697,7 @@
         <w:rPr>
           <w:szCs w:val="24"/>
         </w:rPr>
-        <w:t>"</w:t>
-      </w:r>
-      <w:proofErr w:type="gramStart"/>
-      <w:r>
-        <w:rPr>
-          <w:szCs w:val="24"/>
-        </w:rPr>
-        <w:t>insert</w:t>
-      </w:r>
-      <w:proofErr w:type="gramEnd"/>
-      <w:r>
-        <w:rPr>
-          <w:szCs w:val="24"/>
-        </w:rPr>
-        <w:t xml:space="preserve"> into </w:t>
+        <w:t xml:space="preserve">"insert into </w:t>
       </w:r>
       <w:proofErr w:type="spellStart"/>
       <w:r>
@@ -5318,30 +4711,8 @@
         <w:rPr>
           <w:szCs w:val="24"/>
         </w:rPr>
-        <w:t xml:space="preserve"> </w:t>
-      </w:r>
-      <w:proofErr w:type="gramStart"/>
-      <w:r>
-        <w:rPr>
-          <w:szCs w:val="24"/>
-        </w:rPr>
-        <w:t>Values(</w:t>
-      </w:r>
-      <w:proofErr w:type="gramEnd"/>
-      <w:r>
-        <w:rPr>
-          <w:szCs w:val="24"/>
-        </w:rPr>
-        <w:t>'" + ID + "','" + PID + "','" + ISSUE + "')</w:t>
-      </w:r>
-      <w:proofErr w:type="gramStart"/>
-      <w:r>
-        <w:rPr>
-          <w:szCs w:val="24"/>
-        </w:rPr>
-        <w:t>";</w:t>
-      </w:r>
-      <w:proofErr w:type="gramEnd"/>
+        <w:t xml:space="preserve"> Values('" + ID + "','" + PID + "','" + ISSUE + "')";</w:t>
+      </w:r>
     </w:p>
     <w:p>
       <w:pPr>
@@ -5373,24 +4744,9 @@
         <w:rPr>
           <w:szCs w:val="24"/>
         </w:rPr>
-        <w:t xml:space="preserve"> set ID='" + ID + "', PID='" + PID + "</w:t>
-      </w:r>
-      <w:proofErr w:type="gramStart"/>
-      <w:r>
-        <w:rPr>
-          <w:szCs w:val="24"/>
-        </w:rPr>
-        <w:t>',ISSUE</w:t>
-      </w:r>
-      <w:proofErr w:type="gramEnd"/>
-      <w:r>
-        <w:rPr>
-          <w:szCs w:val="24"/>
-        </w:rPr>
-        <w:t xml:space="preserve">='" + ISSUE + "' Where SID=" + </w:t>
+        <w:t xml:space="preserve"> set ID='" + ID + "', PID='" + PID + "',ISSUE='" + ISSUE + "' Where SID=" + </w:t>
       </w:r>
       <w:proofErr w:type="spellStart"/>
-      <w:proofErr w:type="gramStart"/>
       <w:r>
         <w:rPr>
           <w:szCs w:val="24"/>
@@ -5398,7 +4754,6 @@
         <w:t>txtslip.Text</w:t>
       </w:r>
       <w:proofErr w:type="spellEnd"/>
-      <w:proofErr w:type="gramEnd"/>
       <w:r>
         <w:rPr>
           <w:szCs w:val="24"/>
@@ -5422,21 +4777,7 @@
         <w:rPr>
           <w:szCs w:val="24"/>
         </w:rPr>
-        <w:t>"</w:t>
-      </w:r>
-      <w:proofErr w:type="gramStart"/>
-      <w:r>
-        <w:rPr>
-          <w:szCs w:val="24"/>
-        </w:rPr>
-        <w:t>delete</w:t>
-      </w:r>
-      <w:proofErr w:type="gramEnd"/>
-      <w:r>
-        <w:rPr>
-          <w:szCs w:val="24"/>
-        </w:rPr>
-        <w:t xml:space="preserve"> from </w:t>
+        <w:t xml:space="preserve">"delete from </w:t>
       </w:r>
       <w:proofErr w:type="spellStart"/>
       <w:r>
@@ -5453,7 +4794,6 @@
         <w:t xml:space="preserve"> where SID=" + </w:t>
       </w:r>
       <w:proofErr w:type="spellStart"/>
-      <w:proofErr w:type="gramStart"/>
       <w:r>
         <w:rPr>
           <w:szCs w:val="24"/>
@@ -5461,7 +4801,6 @@
         <w:t>txtslip.Text</w:t>
       </w:r>
       <w:proofErr w:type="spellEnd"/>
-      <w:proofErr w:type="gramEnd"/>
       <w:r>
         <w:rPr>
           <w:szCs w:val="24"/>
@@ -7668,25 +7007,6 @@
 </file>
 
 <file path=customXml/item1.xml><?xml version="1.0" encoding="utf-8"?>
-<?mso-contentType ?>
-<FormTemplates xmlns="http://schemas.microsoft.com/sharepoint/v3/contenttype/forms">
-  <Display>DocumentLibraryForm</Display>
-  <Edit>DocumentLibraryForm</Edit>
-  <New>DocumentLibraryForm</New>
-</FormTemplates>
-</file>
-
-<file path=customXml/item2.xml><?xml version="1.0" encoding="utf-8"?>
-<b:Sources xmlns:b="http://schemas.openxmlformats.org/officeDocument/2006/bibliography" xmlns="http://schemas.openxmlformats.org/officeDocument/2006/bibliography" SelectedStyle="\APASixthEditionOfficeOnline.xsl" StyleName="APA" Version="6"/>
-</file>
-
-<file path=customXml/item3.xml><?xml version="1.0" encoding="utf-8"?>
-<p:properties xmlns:p="http://schemas.microsoft.com/office/2006/metadata/properties" xmlns:xsi="http://www.w3.org/2001/XMLSchema-instance" xmlns:pc="http://schemas.microsoft.com/office/infopath/2007/PartnerControls">
-  <documentManagement/>
-</p:properties>
-</file>
-
-<file path=customXml/item4.xml><?xml version="1.0" encoding="utf-8"?>
 <ct:contentTypeSchema xmlns:ct="http://schemas.microsoft.com/office/2006/metadata/contentType" xmlns:ma="http://schemas.microsoft.com/office/2006/metadata/properties/metaAttributes" ct:_="" ma:_="" ma:contentTypeName="Document" ma:contentTypeID="0x0101008C3727EF0DE2F342A49029EC2BBFF177" ma:contentTypeVersion="3" ma:contentTypeDescription="Create a new document." ma:contentTypeScope="" ma:versionID="903ac76c84eaed54b434fa2383aa59d7">
   <xsd:schema xmlns:xsd="http://www.w3.org/2001/XMLSchema" xmlns:xs="http://www.w3.org/2001/XMLSchema" xmlns:p="http://schemas.microsoft.com/office/2006/metadata/properties" xmlns:ns2="315d1d70-08f7-43c5-afb2-517a9c55f8a4" targetNamespace="http://schemas.microsoft.com/office/2006/metadata/properties" ma:root="true" ma:fieldsID="c974762a7175730d566dde2676b160ef" ns2:_="">
     <xsd:import namespace="315d1d70-08f7-43c5-afb2-517a9c55f8a4"/>
@@ -7824,32 +7144,26 @@
 </ct:contentTypeSchema>
 </file>
 
-<file path=customXml/itemProps1.xml><?xml version="1.0" encoding="utf-8"?>
-<ds:datastoreItem xmlns:ds="http://schemas.openxmlformats.org/officeDocument/2006/customXml" ds:itemID="{A8F4C561-63FA-42E1-95E9-3580E09B1505}">
-  <ds:schemaRefs>
-    <ds:schemaRef ds:uri="http://schemas.microsoft.com/sharepoint/v3/contenttype/forms"/>
-  </ds:schemaRefs>
-</ds:datastoreItem>
+<file path=customXml/item2.xml><?xml version="1.0" encoding="utf-8"?>
+<p:properties xmlns:p="http://schemas.microsoft.com/office/2006/metadata/properties" xmlns:xsi="http://www.w3.org/2001/XMLSchema-instance" xmlns:pc="http://schemas.microsoft.com/office/infopath/2007/PartnerControls">
+  <documentManagement/>
+</p:properties>
 </file>
 
-<file path=customXml/itemProps2.xml><?xml version="1.0" encoding="utf-8"?>
-<ds:datastoreItem xmlns:ds="http://schemas.openxmlformats.org/officeDocument/2006/customXml" ds:itemID="{7A5D54B7-5307-4D1A-A127-06342E00E46B}">
-  <ds:schemaRefs>
-    <ds:schemaRef ds:uri="http://schemas.openxmlformats.org/officeDocument/2006/bibliography"/>
-  </ds:schemaRefs>
-</ds:datastoreItem>
+<file path=customXml/item3.xml><?xml version="1.0" encoding="utf-8"?>
+<b:Sources xmlns:b="http://schemas.openxmlformats.org/officeDocument/2006/bibliography" xmlns="http://schemas.openxmlformats.org/officeDocument/2006/bibliography" SelectedStyle="\APASixthEditionOfficeOnline.xsl" StyleName="APA" Version="6"/>
 </file>
 
-<file path=customXml/itemProps3.xml><?xml version="1.0" encoding="utf-8"?>
-<ds:datastoreItem xmlns:ds="http://schemas.openxmlformats.org/officeDocument/2006/customXml" ds:itemID="{A3F4FD31-A96B-4242-8AE5-337FCB58E948}">
-  <ds:schemaRefs>
-    <ds:schemaRef ds:uri="http://schemas.microsoft.com/office/2006/metadata/properties"/>
-    <ds:schemaRef ds:uri="http://schemas.microsoft.com/office/infopath/2007/PartnerControls"/>
-  </ds:schemaRefs>
-</ds:datastoreItem>
+<file path=customXml/item4.xml><?xml version="1.0" encoding="utf-8"?>
+<?mso-contentType ?>
+<FormTemplates xmlns="http://schemas.microsoft.com/sharepoint/v3/contenttype/forms">
+  <Display>DocumentLibraryForm</Display>
+  <Edit>DocumentLibraryForm</Edit>
+  <New>DocumentLibraryForm</New>
+</FormTemplates>
 </file>
 
-<file path=customXml/itemProps4.xml><?xml version="1.0" encoding="utf-8"?>
+<file path=customXml/itemProps1.xml><?xml version="1.0" encoding="utf-8"?>
 <ds:datastoreItem xmlns:ds="http://schemas.openxmlformats.org/officeDocument/2006/customXml" ds:itemID="{96E23B55-6B0B-4CBB-8124-FB3C34DF7449}">
   <ds:schemaRefs>
     <ds:schemaRef ds:uri="http://schemas.microsoft.com/office/2006/metadata/contentType"/>
@@ -7865,4 +7179,29 @@
     <ds:schemaRef ds:uri="http://schemas.microsoft.com/internal/obd"/>
   </ds:schemaRefs>
 </ds:datastoreItem>
+</file>
+
+<file path=customXml/itemProps2.xml><?xml version="1.0" encoding="utf-8"?>
+<ds:datastoreItem xmlns:ds="http://schemas.openxmlformats.org/officeDocument/2006/customXml" ds:itemID="{A3F4FD31-A96B-4242-8AE5-337FCB58E948}">
+  <ds:schemaRefs>
+    <ds:schemaRef ds:uri="http://schemas.microsoft.com/office/2006/metadata/properties"/>
+    <ds:schemaRef ds:uri="http://schemas.microsoft.com/office/infopath/2007/PartnerControls"/>
+  </ds:schemaRefs>
+</ds:datastoreItem>
+</file>
+
+<file path=customXml/itemProps3.xml><?xml version="1.0" encoding="utf-8"?>
+<ds:datastoreItem xmlns:ds="http://schemas.openxmlformats.org/officeDocument/2006/customXml" ds:itemID="{7A5D54B7-5307-4D1A-A127-06342E00E46B}">
+  <ds:schemaRefs>
+    <ds:schemaRef ds:uri="http://schemas.openxmlformats.org/officeDocument/2006/bibliography"/>
+  </ds:schemaRefs>
+</ds:datastoreItem>
+</file>
+
+<file path=customXml/itemProps4.xml><?xml version="1.0" encoding="utf-8"?>
+<ds:datastoreItem xmlns:ds="http://schemas.openxmlformats.org/officeDocument/2006/customXml" ds:itemID="{A8F4C561-63FA-42E1-95E9-3580E09B1505}">
+  <ds:schemaRefs>
+    <ds:schemaRef ds:uri="http://schemas.microsoft.com/sharepoint/v3/contenttype/forms"/>
+  </ds:schemaRefs>
+</ds:datastoreItem>
 </file>
</xml_diff>